<commit_message>
Add points classification algorithm
</commit_message>
<xml_diff>
--- a/lab4/sprawozdanie_zajecia.docx
+++ b/lab4/sprawozdanie_zajecia.docx
@@ -28,8 +28,6 @@
     <w:p>
       <w:r>
         <w:br/>
-      </w:r>
-      <w:r>
         <w:t>2) Algorytm sprawdzania czy wielokąt jest y-monotoniczny</w:t>
       </w:r>
     </w:p>
@@ -40,23 +38,13 @@
     </w:p>
     <w:p>
       <w:r>
-        <w:t xml:space="preserve">- w pętli przechodzimy po liście wierzchołków w prawą stronę zaczynając od maksymalnego wierzchołka aż dojdziemy do minimalnego wierzchołka. Jeśli po drodze gdzieś "pójdziemy w górę" (tzn. współrzędna y wierzchołka i+1 będzie większa niż i) to kończymy algorytm i wypisujemy </w:t>
-      </w:r>
-      <w:proofErr w:type="spellStart"/>
-      <w:r>
-        <w:t>False</w:t>
-      </w:r>
-      <w:proofErr w:type="spellEnd"/>
-    </w:p>
-    <w:p>
-      <w:r>
-        <w:t xml:space="preserve">- w pętli przechodzimy po liście wierzchołków w lewą stronę zaczynając od maksymalnego wierzchołka aż dojdziemy do minimalnego wierzchołka. Jeśli po drodze gdzieś "pójdziemy w górę" (tzn. współrzędna y wierzchołka i-1 będzie większa niż i) to kończymy algorytm i wypisujemy </w:t>
-      </w:r>
-      <w:proofErr w:type="spellStart"/>
-      <w:r>
-        <w:t>False</w:t>
-      </w:r>
-      <w:proofErr w:type="spellEnd"/>
+        <w:t>- w pętli przechodzimy po liście wierzchołków w prawą stronę zaczynając od maksymalnego wierzchołka aż dojdziemy do minimalnego wierzchołka. Jeśli po drodze gdzieś "pójdziemy w górę" (tzn. współrzędna y wierzchołka i+1 będzie większa niż i) to kończymy algorytm i wypisujemy False</w:t>
+      </w:r>
+    </w:p>
+    <w:p>
+      <w:r>
+        <w:t>- w pętli przechodzimy po liście wierzchołków w lewą stronę zaczynając od maksymalnego wierzchołka aż dojdziemy do minimalnego wierzchołka. Jeśli po drodze gdzieś "pójdziemy w górę" (tzn. współrzędna y wierzchołka i-1 będzie większa niż i) to kończymy algorytm i wypisujemy False</w:t>
+      </w:r>
     </w:p>
     <w:p>
       <w:r>
@@ -81,6 +69,14 @@
       <w:r>
         <w:t>–</w:t>
       </w:r>
+      <w:r>
+        <w:t xml:space="preserve"> Lista odcinków reprezentowanych jako para punktów. Są to przekątne potrzebne do striangulowania wielokąta. Reprezentacja ta umożliwia ła</w:t>
+      </w:r>
+      <w:r>
+        <w:t>twą prezentację graficzną oraz nie narusza złożoności obliczeniowej algorytmu O(n).</w:t>
+      </w:r>
+      <w:bookmarkStart w:id="0" w:name="_GoBack"/>
+      <w:bookmarkEnd w:id="0"/>
     </w:p>
     <w:p/>
     <w:p>
@@ -99,6 +95,10 @@
         <w:jc w:val="center"/>
       </w:pPr>
       <w:r>
+        <w:rPr>
+          <w:noProof/>
+        </w:rPr>
+        <w:lastRenderedPageBreak/>
         <w:drawing>
           <wp:inline distT="0" distB="0" distL="0" distR="0" wp14:anchorId="656C214F" wp14:editId="1DE8533B">
             <wp:extent cx="4396154" cy="3286844"/>
@@ -141,6 +141,9 @@
         <w:jc w:val="center"/>
       </w:pPr>
       <w:r>
+        <w:rPr>
+          <w:noProof/>
+        </w:rPr>
         <w:lastRenderedPageBreak/>
         <w:drawing>
           <wp:inline distT="0" distB="0" distL="0" distR="0" wp14:anchorId="5B81C300" wp14:editId="41A60C9D">
@@ -179,6 +182,9 @@
         </w:drawing>
       </w:r>
       <w:r>
+        <w:rPr>
+          <w:noProof/>
+        </w:rPr>
         <w:drawing>
           <wp:inline distT="0" distB="0" distL="0" distR="0" wp14:anchorId="4A5F56F6" wp14:editId="07D4284D">
             <wp:extent cx="3928816" cy="2860431"/>
@@ -220,8 +226,6 @@
       <w:r>
         <w:t>Wybrane zestawy danych pozwoliły sprawdzić wszystkie ścieżki i przypadki działania algorytmu. Ponadto weryfikowały poprawność przydzielania punktów do łańcuchów i funkcję określającą czy dany trójkąt należy do wielokąta (inne określenie na podstawie wyznacznika dla każdego łańcucha).</w:t>
       </w:r>
-      <w:bookmarkStart w:id="0" w:name="_GoBack"/>
-      <w:bookmarkEnd w:id="0"/>
     </w:p>
     <w:sectPr>
       <w:pgSz w:w="11906" w:h="16838"/>
@@ -635,7 +639,6 @@
   <w:style w:type="character" w:default="1" w:styleId="Domylnaczcionkaakapitu">
     <w:name w:val="Default Paragraph Font"/>
     <w:uiPriority w:val="1"/>
-    <w:semiHidden/>
     <w:unhideWhenUsed/>
   </w:style>
   <w:style w:type="table" w:default="1" w:styleId="Standardowy">

</xml_diff>